<commit_message>
Added photos and report pdf
</commit_message>
<xml_diff>
--- a/Door Jam.docx
+++ b/Door Jam.docx
@@ -287,6 +287,14 @@
         </w:rPr>
         <w:t xml:space="preserve"> </w:t>
       </w:r>
+      <w:r>
+        <w:rPr>
+          <w:rFonts w:ascii="Times New Roman" w:hAnsi="Times New Roman" w:cs="Times New Roman"/>
+          <w:sz w:val="24"/>
+          <w:szCs w:val="24"/>
+        </w:rPr>
+        <w:t>Unfortunately, the stepper motor we used does not produce enough torque to turn the door handle. A gear box or more powerful stepper motor could fix this problem.</w:t>
+      </w:r>
     </w:p>
     <w:p>
       <w:pPr>
@@ -339,7 +347,23 @@
           <w:sz w:val="24"/>
           <w:szCs w:val="24"/>
         </w:rPr>
-        <w:t>MSP432P401R</w:t>
+        <w:t>MSP</w:t>
+      </w:r>
+      <w:r>
+        <w:rPr>
+          <w:rFonts w:ascii="Times New Roman" w:hAnsi="Times New Roman" w:cs="Times New Roman"/>
+          <w:sz w:val="24"/>
+          <w:szCs w:val="24"/>
+        </w:rPr>
+        <w:t>-EXP</w:t>
+      </w:r>
+      <w:r>
+        <w:rPr>
+          <w:rFonts w:ascii="Times New Roman" w:hAnsi="Times New Roman" w:cs="Times New Roman"/>
+          <w:sz w:val="24"/>
+          <w:szCs w:val="24"/>
+        </w:rPr>
+        <w:t>432P401R</w:t>
       </w:r>
       <w:r>
         <w:rPr>
@@ -513,39 +537,15 @@
           <w:sz w:val="24"/>
           <w:szCs w:val="24"/>
         </w:rPr>
-        <w:t xml:space="preserve">We then worked on driving the TI board from the Photon. The problem we encountered was that the TI board was reading high from the Photon when it should not be. To fix this, we designed an emitter follower circuit using an </w:t>
-      </w:r>
-      <w:r>
-        <w:rPr>
-          <w:rFonts w:ascii="Times New Roman" w:hAnsi="Times New Roman" w:cs="Times New Roman"/>
-          <w:sz w:val="24"/>
-          <w:szCs w:val="24"/>
-        </w:rPr>
-        <w:t>NPN</w:t>
-      </w:r>
-      <w:r>
-        <w:rPr>
-          <w:rFonts w:ascii="Times New Roman" w:hAnsi="Times New Roman" w:cs="Times New Roman"/>
-          <w:sz w:val="24"/>
-          <w:szCs w:val="24"/>
-        </w:rPr>
-        <w:t xml:space="preserve"> transistor to ground the input pin of the TI when the Photon is not outputting high, as well as buffering the Photon’s input into the TI.</w:t>
-      </w:r>
-      <w:r>
-        <w:rPr>
-          <w:rFonts w:ascii="Times New Roman" w:hAnsi="Times New Roman" w:cs="Times New Roman"/>
-          <w:sz w:val="24"/>
-          <w:szCs w:val="24"/>
-        </w:rPr>
-        <w:t xml:space="preserve"> Originally, we also wanted to use a piezo speaker to play a tune from “Take On Me” by a-ha, but we experienced a similar problem where the Photon was reading high, and we weren’t able to fix it the same way, so w</w:t>
-      </w:r>
-      <w:r>
-        <w:rPr>
-          <w:rFonts w:ascii="Times New Roman" w:hAnsi="Times New Roman" w:cs="Times New Roman"/>
-          <w:sz w:val="24"/>
-          <w:szCs w:val="24"/>
-        </w:rPr>
-        <w:t>e left it out of the final product</w:t>
+        <w:t>To do this, we created several helper methods and a helper class to make reading from and wri</w:t>
+      </w:r>
+      <w:r>
+        <w:rPr>
+          <w:rFonts w:ascii="Times New Roman" w:hAnsi="Times New Roman" w:cs="Times New Roman"/>
+          <w:sz w:val="24"/>
+          <w:szCs w:val="24"/>
+        </w:rPr>
+        <w:t xml:space="preserve">ting to the pin registers simple. </w:t>
       </w:r>
       <w:bookmarkStart w:id="0" w:name="_GoBack"/>
       <w:bookmarkEnd w:id="0"/>
@@ -555,19 +555,444 @@
           <w:sz w:val="24"/>
           <w:szCs w:val="24"/>
         </w:rPr>
+        <w:t xml:space="preserve">We then worked on driving the TI board from the Photon. The problem we encountered was that the TI board was reading high from the Photon when it should not be. To fix this, we designed an emitter follower circuit using an </w:t>
+      </w:r>
+      <w:r>
+        <w:rPr>
+          <w:rFonts w:ascii="Times New Roman" w:hAnsi="Times New Roman" w:cs="Times New Roman"/>
+          <w:sz w:val="24"/>
+          <w:szCs w:val="24"/>
+        </w:rPr>
+        <w:t>NPN</w:t>
+      </w:r>
+      <w:r>
+        <w:rPr>
+          <w:rFonts w:ascii="Times New Roman" w:hAnsi="Times New Roman" w:cs="Times New Roman"/>
+          <w:sz w:val="24"/>
+          <w:szCs w:val="24"/>
+        </w:rPr>
+        <w:t xml:space="preserve"> transistor to ground the input pin of the TI when the Photon is not outputting high, as well as buffering the Photon’s input into the TI.</w:t>
+      </w:r>
+      <w:r>
+        <w:rPr>
+          <w:rFonts w:ascii="Times New Roman" w:hAnsi="Times New Roman" w:cs="Times New Roman"/>
+          <w:sz w:val="24"/>
+          <w:szCs w:val="24"/>
+        </w:rPr>
+        <w:t xml:space="preserve"> Originally, we also wanted to use a piezo speaker to play a tune from “Take On Me” by a-ha, but we experienced a similar problem where the Photon was reading high, and we weren’t able to fix it the same way, so w</w:t>
+      </w:r>
+      <w:r>
+        <w:rPr>
+          <w:rFonts w:ascii="Times New Roman" w:hAnsi="Times New Roman" w:cs="Times New Roman"/>
+          <w:sz w:val="24"/>
+          <w:szCs w:val="24"/>
+        </w:rPr>
+        <w:t>e left it out of the final product</w:t>
+      </w:r>
+      <w:r>
+        <w:rPr>
+          <w:rFonts w:ascii="Times New Roman" w:hAnsi="Times New Roman" w:cs="Times New Roman"/>
+          <w:sz w:val="24"/>
+          <w:szCs w:val="24"/>
+        </w:rPr>
         <w:t>.</w:t>
       </w:r>
-    </w:p>
-    <w:p>
-      <w:pPr>
-        <w:rPr>
-          <w:rFonts w:ascii="Times New Roman" w:hAnsi="Times New Roman" w:cs="Times New Roman"/>
-          <w:b/>
-          <w:bCs/>
-          <w:sz w:val="24"/>
-          <w:szCs w:val="24"/>
-        </w:rPr>
-      </w:pPr>
+      <w:r>
+        <w:rPr>
+          <w:rFonts w:ascii="Times New Roman" w:hAnsi="Times New Roman" w:cs="Times New Roman"/>
+          <w:sz w:val="24"/>
+          <w:szCs w:val="24"/>
+        </w:rPr>
+        <w:t xml:space="preserve"> The 3D-printed parts are not very complicated and were printed without any problems.</w:t>
+      </w:r>
+    </w:p>
+    <w:p>
+      <w:pPr>
+        <w:rPr>
+          <w:rFonts w:ascii="Times New Roman" w:hAnsi="Times New Roman" w:cs="Times New Roman"/>
+          <w:sz w:val="24"/>
+          <w:szCs w:val="24"/>
+        </w:rPr>
+      </w:pPr>
+      <w:r>
+        <w:rPr>
+          <w:rFonts w:ascii="Times New Roman" w:hAnsi="Times New Roman" w:cs="Times New Roman"/>
+          <w:sz w:val="24"/>
+          <w:szCs w:val="24"/>
+        </w:rPr>
+        <w:br w:type="page"/>
+      </w:r>
+      <w:r>
+        <w:rPr>
+          <w:rFonts w:ascii="Times New Roman" w:hAnsi="Times New Roman" w:cs="Times New Roman"/>
+          <w:noProof/>
+          <w:sz w:val="24"/>
+          <w:szCs w:val="24"/>
+        </w:rPr>
+        <w:lastRenderedPageBreak/>
+        <w:drawing>
+          <wp:inline distT="0" distB="0" distL="0" distR="0" wp14:anchorId="2DB554B3" wp14:editId="207F1AB1">
+            <wp:extent cx="5943600" cy="3811905"/>
+            <wp:effectExtent l="0" t="0" r="0" b="0"/>
+            <wp:docPr id="6" name="Picture 6"/>
+            <wp:cNvGraphicFramePr>
+              <a:graphicFrameLocks xmlns:a="http://schemas.openxmlformats.org/drawingml/2006/main" noChangeAspect="1"/>
+            </wp:cNvGraphicFramePr>
+            <a:graphic xmlns:a="http://schemas.openxmlformats.org/drawingml/2006/main">
+              <a:graphicData uri="http://schemas.openxmlformats.org/drawingml/2006/picture">
+                <pic:pic xmlns:pic="http://schemas.openxmlformats.org/drawingml/2006/picture">
+                  <pic:nvPicPr>
+                    <pic:cNvPr id="6" name="YoureIn.png"/>
+                    <pic:cNvPicPr/>
+                  </pic:nvPicPr>
+                  <pic:blipFill>
+                    <a:blip r:embed="rId4">
+                      <a:extLst>
+                        <a:ext uri="{28A0092B-C50C-407E-A947-70E740481C1C}">
+                          <a14:useLocalDpi xmlns:a14="http://schemas.microsoft.com/office/drawing/2010/main" val="0"/>
+                        </a:ext>
+                      </a:extLst>
+                    </a:blip>
+                    <a:stretch>
+                      <a:fillRect/>
+                    </a:stretch>
+                  </pic:blipFill>
+                  <pic:spPr>
+                    <a:xfrm>
+                      <a:off x="0" y="0"/>
+                      <a:ext cx="5943600" cy="3811905"/>
+                    </a:xfrm>
+                    <a:prstGeom prst="rect">
+                      <a:avLst/>
+                    </a:prstGeom>
+                  </pic:spPr>
+                </pic:pic>
+              </a:graphicData>
+            </a:graphic>
+          </wp:inline>
+        </w:drawing>
+      </w:r>
+    </w:p>
+    <w:p>
+      <w:pPr>
+        <w:rPr>
+          <w:rFonts w:ascii="Times New Roman" w:hAnsi="Times New Roman" w:cs="Times New Roman"/>
+          <w:sz w:val="24"/>
+          <w:szCs w:val="24"/>
+        </w:rPr>
+      </w:pPr>
+      <w:r>
+        <w:rPr>
+          <w:rFonts w:ascii="Times New Roman" w:hAnsi="Times New Roman" w:cs="Times New Roman"/>
+          <w:sz w:val="24"/>
+          <w:szCs w:val="24"/>
+        </w:rPr>
+        <w:t>Screenshot of the page that lets a user open the door.</w:t>
+      </w:r>
+    </w:p>
+    <w:p>
+      <w:pPr>
+        <w:rPr>
+          <w:rFonts w:ascii="Times New Roman" w:hAnsi="Times New Roman" w:cs="Times New Roman"/>
+          <w:sz w:val="24"/>
+          <w:szCs w:val="24"/>
+        </w:rPr>
+      </w:pPr>
+      <w:r>
+        <w:rPr>
+          <w:rFonts w:ascii="Times New Roman" w:hAnsi="Times New Roman" w:cs="Times New Roman"/>
+          <w:noProof/>
+          <w:sz w:val="24"/>
+          <w:szCs w:val="24"/>
+        </w:rPr>
+        <w:lastRenderedPageBreak/>
+        <w:drawing>
+          <wp:inline distT="0" distB="0" distL="0" distR="0" wp14:anchorId="3F1730D5" wp14:editId="2796C5BC">
+            <wp:extent cx="3599938" cy="7791450"/>
+            <wp:effectExtent l="0" t="0" r="635" b="0"/>
+            <wp:docPr id="2" name="Picture 2"/>
+            <wp:cNvGraphicFramePr>
+              <a:graphicFrameLocks xmlns:a="http://schemas.openxmlformats.org/drawingml/2006/main" noChangeAspect="1"/>
+            </wp:cNvGraphicFramePr>
+            <a:graphic xmlns:a="http://schemas.openxmlformats.org/drawingml/2006/main">
+              <a:graphicData uri="http://schemas.openxmlformats.org/drawingml/2006/picture">
+                <pic:pic xmlns:pic="http://schemas.openxmlformats.org/drawingml/2006/picture">
+                  <pic:nvPicPr>
+                    <pic:cNvPr id="2" name="Invalid Password.png"/>
+                    <pic:cNvPicPr/>
+                  </pic:nvPicPr>
+                  <pic:blipFill>
+                    <a:blip r:embed="rId5">
+                      <a:extLst>
+                        <a:ext uri="{28A0092B-C50C-407E-A947-70E740481C1C}">
+                          <a14:useLocalDpi xmlns:a14="http://schemas.microsoft.com/office/drawing/2010/main" val="0"/>
+                        </a:ext>
+                      </a:extLst>
+                    </a:blip>
+                    <a:stretch>
+                      <a:fillRect/>
+                    </a:stretch>
+                  </pic:blipFill>
+                  <pic:spPr>
+                    <a:xfrm>
+                      <a:off x="0" y="0"/>
+                      <a:ext cx="3605306" cy="7803069"/>
+                    </a:xfrm>
+                    <a:prstGeom prst="rect">
+                      <a:avLst/>
+                    </a:prstGeom>
+                  </pic:spPr>
+                </pic:pic>
+              </a:graphicData>
+            </a:graphic>
+          </wp:inline>
+        </w:drawing>
+      </w:r>
+    </w:p>
+    <w:p>
+      <w:pPr>
+        <w:rPr>
+          <w:rFonts w:ascii="Times New Roman" w:hAnsi="Times New Roman" w:cs="Times New Roman"/>
+          <w:sz w:val="24"/>
+          <w:szCs w:val="24"/>
+        </w:rPr>
+      </w:pPr>
+      <w:r>
+        <w:rPr>
+          <w:rFonts w:ascii="Times New Roman" w:hAnsi="Times New Roman" w:cs="Times New Roman"/>
+          <w:sz w:val="24"/>
+          <w:szCs w:val="24"/>
+        </w:rPr>
+        <w:t>Screenshot of the login page, showing an invalid username or password dialogue.</w:t>
+      </w:r>
+    </w:p>
+    <w:p>
+      <w:pPr>
+        <w:rPr>
+          <w:rFonts w:ascii="Times New Roman" w:hAnsi="Times New Roman" w:cs="Times New Roman"/>
+          <w:sz w:val="24"/>
+          <w:szCs w:val="24"/>
+        </w:rPr>
+      </w:pPr>
+      <w:r>
+        <w:rPr>
+          <w:rFonts w:ascii="Times New Roman" w:hAnsi="Times New Roman" w:cs="Times New Roman"/>
+          <w:noProof/>
+          <w:sz w:val="24"/>
+          <w:szCs w:val="24"/>
+        </w:rPr>
+        <w:lastRenderedPageBreak/>
+        <w:drawing>
+          <wp:inline distT="0" distB="0" distL="0" distR="0" wp14:anchorId="63081BE2" wp14:editId="5AE1C210">
+            <wp:extent cx="3626344" cy="7848600"/>
+            <wp:effectExtent l="0" t="0" r="0" b="0"/>
+            <wp:docPr id="3" name="Picture 3"/>
+            <wp:cNvGraphicFramePr>
+              <a:graphicFrameLocks xmlns:a="http://schemas.openxmlformats.org/drawingml/2006/main" noChangeAspect="1"/>
+            </wp:cNvGraphicFramePr>
+            <a:graphic xmlns:a="http://schemas.openxmlformats.org/drawingml/2006/main">
+              <a:graphicData uri="http://schemas.openxmlformats.org/drawingml/2006/picture">
+                <pic:pic xmlns:pic="http://schemas.openxmlformats.org/drawingml/2006/picture">
+                  <pic:nvPicPr>
+                    <pic:cNvPr id="3" name="NoBypassing.png"/>
+                    <pic:cNvPicPr/>
+                  </pic:nvPicPr>
+                  <pic:blipFill>
+                    <a:blip r:embed="rId6">
+                      <a:extLst>
+                        <a:ext uri="{28A0092B-C50C-407E-A947-70E740481C1C}">
+                          <a14:useLocalDpi xmlns:a14="http://schemas.microsoft.com/office/drawing/2010/main" val="0"/>
+                        </a:ext>
+                      </a:extLst>
+                    </a:blip>
+                    <a:stretch>
+                      <a:fillRect/>
+                    </a:stretch>
+                  </pic:blipFill>
+                  <pic:spPr>
+                    <a:xfrm>
+                      <a:off x="0" y="0"/>
+                      <a:ext cx="3639577" cy="7877240"/>
+                    </a:xfrm>
+                    <a:prstGeom prst="rect">
+                      <a:avLst/>
+                    </a:prstGeom>
+                  </pic:spPr>
+                </pic:pic>
+              </a:graphicData>
+            </a:graphic>
+          </wp:inline>
+        </w:drawing>
+      </w:r>
+    </w:p>
+    <w:p>
+      <w:pPr>
+        <w:rPr>
+          <w:rFonts w:ascii="Times New Roman" w:hAnsi="Times New Roman" w:cs="Times New Roman"/>
+          <w:sz w:val="24"/>
+          <w:szCs w:val="24"/>
+        </w:rPr>
+      </w:pPr>
+      <w:r>
+        <w:rPr>
+          <w:rFonts w:ascii="Times New Roman" w:hAnsi="Times New Roman" w:cs="Times New Roman"/>
+          <w:sz w:val="24"/>
+          <w:szCs w:val="24"/>
+        </w:rPr>
+        <w:t>Screenshot of the page that is brought up if a user tries to bypass the login page.</w:t>
+      </w:r>
+    </w:p>
+    <w:p>
+      <w:pPr>
+        <w:rPr>
+          <w:rFonts w:ascii="Times New Roman" w:hAnsi="Times New Roman" w:cs="Times New Roman"/>
+          <w:sz w:val="24"/>
+          <w:szCs w:val="24"/>
+        </w:rPr>
+      </w:pPr>
+      <w:r>
+        <w:rPr>
+          <w:rFonts w:ascii="Times New Roman" w:hAnsi="Times New Roman" w:cs="Times New Roman"/>
+          <w:noProof/>
+          <w:sz w:val="24"/>
+          <w:szCs w:val="24"/>
+        </w:rPr>
+        <w:lastRenderedPageBreak/>
+        <w:drawing>
+          <wp:inline distT="0" distB="0" distL="0" distR="0" wp14:anchorId="0AFD618C" wp14:editId="12DED82F">
+            <wp:extent cx="4433226" cy="7886700"/>
+            <wp:effectExtent l="0" t="0" r="5715" b="0"/>
+            <wp:docPr id="4" name="Picture 4"/>
+            <wp:cNvGraphicFramePr>
+              <a:graphicFrameLocks xmlns:a="http://schemas.openxmlformats.org/drawingml/2006/main" noChangeAspect="1"/>
+            </wp:cNvGraphicFramePr>
+            <a:graphic xmlns:a="http://schemas.openxmlformats.org/drawingml/2006/main">
+              <a:graphicData uri="http://schemas.openxmlformats.org/drawingml/2006/picture">
+                <pic:pic xmlns:pic="http://schemas.openxmlformats.org/drawingml/2006/picture">
+                  <pic:nvPicPr>
+                    <pic:cNvPr id="4" name="PartsInBoxOnDoor.jpg"/>
+                    <pic:cNvPicPr/>
+                  </pic:nvPicPr>
+                  <pic:blipFill>
+                    <a:blip r:embed="rId7">
+                      <a:extLst>
+                        <a:ext uri="{28A0092B-C50C-407E-A947-70E740481C1C}">
+                          <a14:useLocalDpi xmlns:a14="http://schemas.microsoft.com/office/drawing/2010/main" val="0"/>
+                        </a:ext>
+                      </a:extLst>
+                    </a:blip>
+                    <a:stretch>
+                      <a:fillRect/>
+                    </a:stretch>
+                  </pic:blipFill>
+                  <pic:spPr>
+                    <a:xfrm>
+                      <a:off x="0" y="0"/>
+                      <a:ext cx="4437709" cy="7894676"/>
+                    </a:xfrm>
+                    <a:prstGeom prst="rect">
+                      <a:avLst/>
+                    </a:prstGeom>
+                  </pic:spPr>
+                </pic:pic>
+              </a:graphicData>
+            </a:graphic>
+          </wp:inline>
+        </w:drawing>
+      </w:r>
+    </w:p>
+    <w:p>
+      <w:pPr>
+        <w:rPr>
+          <w:rFonts w:ascii="Times New Roman" w:hAnsi="Times New Roman" w:cs="Times New Roman"/>
+          <w:sz w:val="24"/>
+          <w:szCs w:val="24"/>
+        </w:rPr>
+      </w:pPr>
+      <w:r>
+        <w:rPr>
+          <w:rFonts w:ascii="Times New Roman" w:hAnsi="Times New Roman" w:cs="Times New Roman"/>
+          <w:sz w:val="24"/>
+          <w:szCs w:val="24"/>
+        </w:rPr>
+        <w:t>Photo of the hardware mounted onto the door. This stepper motor is not strong enough.</w:t>
+      </w:r>
+    </w:p>
+    <w:p>
+      <w:pPr>
+        <w:rPr>
+          <w:rFonts w:ascii="Times New Roman" w:hAnsi="Times New Roman" w:cs="Times New Roman"/>
+          <w:sz w:val="24"/>
+          <w:szCs w:val="24"/>
+        </w:rPr>
+      </w:pPr>
+      <w:r>
+        <w:rPr>
+          <w:rFonts w:ascii="Times New Roman" w:hAnsi="Times New Roman" w:cs="Times New Roman"/>
+          <w:noProof/>
+          <w:sz w:val="24"/>
+          <w:szCs w:val="24"/>
+        </w:rPr>
+        <w:lastRenderedPageBreak/>
+        <w:drawing>
+          <wp:inline distT="0" distB="0" distL="0" distR="0" wp14:anchorId="059B80B9" wp14:editId="3505AC59">
+            <wp:extent cx="3639546" cy="7877175"/>
+            <wp:effectExtent l="0" t="0" r="0" b="0"/>
+            <wp:docPr id="5" name="Picture 5"/>
+            <wp:cNvGraphicFramePr>
+              <a:graphicFrameLocks xmlns:a="http://schemas.openxmlformats.org/drawingml/2006/main" noChangeAspect="1"/>
+            </wp:cNvGraphicFramePr>
+            <a:graphic xmlns:a="http://schemas.openxmlformats.org/drawingml/2006/main">
+              <a:graphicData uri="http://schemas.openxmlformats.org/drawingml/2006/picture">
+                <pic:pic xmlns:pic="http://schemas.openxmlformats.org/drawingml/2006/picture">
+                  <pic:nvPicPr>
+                    <pic:cNvPr id="5" name="UserDB.png"/>
+                    <pic:cNvPicPr/>
+                  </pic:nvPicPr>
+                  <pic:blipFill>
+                    <a:blip r:embed="rId8">
+                      <a:extLst>
+                        <a:ext uri="{28A0092B-C50C-407E-A947-70E740481C1C}">
+                          <a14:useLocalDpi xmlns:a14="http://schemas.microsoft.com/office/drawing/2010/main" val="0"/>
+                        </a:ext>
+                      </a:extLst>
+                    </a:blip>
+                    <a:stretch>
+                      <a:fillRect/>
+                    </a:stretch>
+                  </pic:blipFill>
+                  <pic:spPr>
+                    <a:xfrm>
+                      <a:off x="0" y="0"/>
+                      <a:ext cx="3647242" cy="7893831"/>
+                    </a:xfrm>
+                    <a:prstGeom prst="rect">
+                      <a:avLst/>
+                    </a:prstGeom>
+                  </pic:spPr>
+                </pic:pic>
+              </a:graphicData>
+            </a:graphic>
+          </wp:inline>
+        </w:drawing>
+      </w:r>
+    </w:p>
+    <w:p>
+      <w:pPr>
+        <w:rPr>
+          <w:rFonts w:ascii="Times New Roman" w:hAnsi="Times New Roman" w:cs="Times New Roman"/>
+          <w:sz w:val="24"/>
+          <w:szCs w:val="24"/>
+        </w:rPr>
+      </w:pPr>
+      <w:r>
+        <w:rPr>
+          <w:rFonts w:ascii="Times New Roman" w:hAnsi="Times New Roman" w:cs="Times New Roman"/>
+          <w:sz w:val="24"/>
+          <w:szCs w:val="24"/>
+        </w:rPr>
+        <w:t>Screenshot of the user database on the admin page.</w:t>
+      </w:r>
     </w:p>
     <w:sectPr>
       <w:pgSz w:w="12240" w:h="15840"/>
@@ -976,6 +1401,7 @@
   <w:style w:type="character" w:default="1" w:styleId="DefaultParagraphFont">
     <w:name w:val="Default Paragraph Font"/>
     <w:uiPriority w:val="1"/>
+    <w:semiHidden/>
     <w:unhideWhenUsed/>
   </w:style>
   <w:style w:type="table" w:default="1" w:styleId="TableNormal">

</xml_diff>